<commit_message>
ideation document deleted some unneeded text
</commit_message>
<xml_diff>
--- a/Documentation/ideation.docx
+++ b/Documentation/ideation.docx
@@ -22,140 +22,6 @@
           <w:lang w:val="nl-NL"/>
         </w:rPr>
       </w:pPr>
-    </w:p>
-    <w:p>
-      <w:pPr>
-        <w:numPr>
-          <w:ilvl w:val="0"/>
-          <w:numId w:val="1"/>
-        </w:numPr>
-        <w:shd w:val="clear" w:color="auto" w:fill="FFFFFF"/>
-        <w:spacing w:before="100" w:beforeAutospacing="1" w:after="100" w:afterAutospacing="1" w:line="240" w:lineRule="auto"/>
-        <w:ind w:left="1095"/>
-        <w:rPr>
-          <w:rFonts w:ascii="Lato" w:eastAsia="Times New Roman" w:hAnsi="Lato" w:cs="Times New Roman"/>
-          <w:color w:val="2D3B45"/>
-          <w:sz w:val="24"/>
-          <w:szCs w:val="24"/>
-          <w:lang w:eastAsia="en-AU"/>
-        </w:rPr>
-      </w:pPr>
-      <w:r>
-        <w:rPr>
-          <w:rFonts w:ascii="Lato" w:eastAsia="Times New Roman" w:hAnsi="Lato" w:cs="Times New Roman"/>
-          <w:color w:val="2D3B45"/>
-          <w:sz w:val="24"/>
-          <w:szCs w:val="24"/>
-          <w:lang w:eastAsia="en-AU"/>
-        </w:rPr>
-        <w:t>GIT Repository link.</w:t>
-      </w:r>
-    </w:p>
-    <w:p>
-      <w:pPr>
-        <w:numPr>
-          <w:ilvl w:val="0"/>
-          <w:numId w:val="1"/>
-        </w:numPr>
-        <w:shd w:val="clear" w:color="auto" w:fill="FFFFFF"/>
-        <w:spacing w:before="100" w:beforeAutospacing="1" w:after="100" w:afterAutospacing="1" w:line="240" w:lineRule="auto"/>
-        <w:ind w:left="1095"/>
-        <w:rPr>
-          <w:rFonts w:ascii="Lato" w:eastAsia="Times New Roman" w:hAnsi="Lato" w:cs="Times New Roman"/>
-          <w:color w:val="2D3B45"/>
-          <w:sz w:val="24"/>
-          <w:szCs w:val="24"/>
-          <w:lang w:eastAsia="en-AU"/>
-        </w:rPr>
-      </w:pPr>
-      <w:r>
-        <w:rPr>
-          <w:rFonts w:ascii="Lato" w:eastAsia="Times New Roman" w:hAnsi="Lato" w:cs="Times New Roman"/>
-          <w:color w:val="2D3B45"/>
-          <w:sz w:val="24"/>
-          <w:szCs w:val="24"/>
-          <w:lang w:eastAsia="en-AU"/>
-        </w:rPr>
-        <w:t>Short description of web application (e.g., what is its purpose, what will be the </w:t>
-      </w:r>
-      <w:r>
-        <w:rPr>
-          <w:rFonts w:ascii="Lato" w:eastAsia="Times New Roman" w:hAnsi="Lato" w:cs="Times New Roman"/>
-          <w:i/>
-          <w:iCs/>
-          <w:color w:val="2D3B45"/>
-          <w:sz w:val="24"/>
-          <w:szCs w:val="24"/>
-          <w:lang w:eastAsia="en-AU"/>
-        </w:rPr>
-        <w:t>&lt;content&gt;</w:t>
-      </w:r>
-      <w:r>
-        <w:rPr>
-          <w:rFonts w:ascii="Lato" w:eastAsia="Times New Roman" w:hAnsi="Lato" w:cs="Times New Roman"/>
-          <w:color w:val="2D3B45"/>
-          <w:sz w:val="24"/>
-          <w:szCs w:val="24"/>
-          <w:lang w:eastAsia="en-AU"/>
-        </w:rPr>
-        <w:t>, etc.);</w:t>
-      </w:r>
-    </w:p>
-    <w:p>
-      <w:pPr>
-        <w:numPr>
-          <w:ilvl w:val="0"/>
-          <w:numId w:val="1"/>
-        </w:numPr>
-        <w:shd w:val="clear" w:color="auto" w:fill="FFFFFF"/>
-        <w:spacing w:before="100" w:beforeAutospacing="1" w:after="100" w:afterAutospacing="1" w:line="240" w:lineRule="auto"/>
-        <w:ind w:left="1095"/>
-        <w:rPr>
-          <w:rFonts w:ascii="Lato" w:eastAsia="Times New Roman" w:hAnsi="Lato" w:cs="Times New Roman"/>
-          <w:color w:val="2D3B45"/>
-          <w:sz w:val="24"/>
-          <w:szCs w:val="24"/>
-          <w:lang w:eastAsia="en-AU"/>
-        </w:rPr>
-      </w:pPr>
-      <w:r>
-        <w:rPr>
-          <w:rFonts w:ascii="Lato" w:eastAsia="Times New Roman" w:hAnsi="Lato" w:cs="Times New Roman"/>
-          <w:color w:val="2D3B45"/>
-          <w:sz w:val="24"/>
-          <w:szCs w:val="24"/>
-          <w:lang w:eastAsia="en-AU"/>
-        </w:rPr>
-        <w:t>Sitemap with all pages.</w:t>
-      </w:r>
-    </w:p>
-    <w:p>
-      <w:pPr>
-        <w:numPr>
-          <w:ilvl w:val="0"/>
-          <w:numId w:val="1"/>
-        </w:numPr>
-        <w:shd w:val="clear" w:color="auto" w:fill="FFFFFF"/>
-        <w:spacing w:before="100" w:beforeAutospacing="1" w:after="100" w:afterAutospacing="1" w:line="240" w:lineRule="auto"/>
-        <w:ind w:left="1095"/>
-        <w:rPr>
-          <w:rFonts w:ascii="Lato" w:eastAsia="Times New Roman" w:hAnsi="Lato" w:cs="Times New Roman"/>
-          <w:color w:val="2D3B45"/>
-          <w:sz w:val="24"/>
-          <w:szCs w:val="24"/>
-          <w:lang w:eastAsia="en-AU"/>
-        </w:rPr>
-      </w:pPr>
-      <w:r>
-        <w:rPr>
-          <w:rFonts w:ascii="Lato" w:eastAsia="Times New Roman" w:hAnsi="Lato" w:cs="Times New Roman"/>
-          <w:color w:val="2D3B45"/>
-          <w:sz w:val="24"/>
-          <w:szCs w:val="24"/>
-          <w:lang w:eastAsia="en-AU"/>
-        </w:rPr>
-        <w:t>Some example wireframes of pages (e.g., landing/home-page, &lt;content&gt;-page, etc.).</w:t>
-      </w:r>
     </w:p>
     <w:p>
       <w:pPr>
@@ -534,6 +400,7 @@
       </w:pPr>
       <w:r>
         <w:rPr>
+          <w:noProof/>
           <w:lang w:eastAsia="en-AU"/>
         </w:rPr>
         <w:drawing>
@@ -594,6 +461,7 @@
       </w:pPr>
       <w:r>
         <w:rPr>
+          <w:noProof/>
           <w:lang w:eastAsia="en-AU"/>
         </w:rPr>
         <w:drawing>
@@ -654,6 +522,7 @@
       </w:pPr>
       <w:r>
         <w:rPr>
+          <w:noProof/>
           <w:lang w:eastAsia="en-AU"/>
         </w:rPr>
         <w:drawing>
@@ -714,6 +583,7 @@
       </w:pPr>
       <w:r>
         <w:rPr>
+          <w:noProof/>
           <w:lang w:eastAsia="en-AU"/>
         </w:rPr>
         <w:drawing>
@@ -774,6 +644,7 @@
       </w:pPr>
       <w:r>
         <w:rPr>
+          <w:noProof/>
           <w:lang w:eastAsia="en-AU"/>
         </w:rPr>
         <w:drawing>
@@ -834,6 +705,7 @@
       </w:pPr>
       <w:r>
         <w:rPr>
+          <w:noProof/>
           <w:lang w:eastAsia="en-AU"/>
         </w:rPr>
         <w:drawing>

</xml_diff>